<commit_message>
add pdf and docx
</commit_message>
<xml_diff>
--- a/spirnt1.docx
+++ b/spirnt1.docx
@@ -445,21 +445,12 @@
           <w:szCs w:val="24"/>
         </w:rPr>
       </w:pPr>
-      <w:proofErr w:type="spellStart"/>
-      <w:r>
-        <w:rPr>
-          <w:sz w:val="24"/>
-          <w:szCs w:val="24"/>
-        </w:rPr>
-        <w:t>Github</w:t>
-      </w:r>
-      <w:proofErr w:type="spellEnd"/>
-      <w:r>
-        <w:rPr>
-          <w:sz w:val="24"/>
-          <w:szCs w:val="24"/>
-        </w:rPr>
-        <w:t xml:space="preserve">: </w:t>
+      <w:r>
+        <w:rPr>
+          <w:sz w:val="24"/>
+          <w:szCs w:val="24"/>
+        </w:rPr>
+        <w:t xml:space="preserve">Github: </w:t>
       </w:r>
       <w:hyperlink r:id="rId5" w:history="1">
         <w:r>
@@ -480,21 +471,12 @@
           <w:szCs w:val="24"/>
         </w:rPr>
       </w:pPr>
-      <w:proofErr w:type="spellStart"/>
-      <w:r>
-        <w:rPr>
-          <w:sz w:val="24"/>
-          <w:szCs w:val="24"/>
-        </w:rPr>
-        <w:t>CircleCi</w:t>
-      </w:r>
-      <w:proofErr w:type="spellEnd"/>
-      <w:r>
-        <w:rPr>
-          <w:sz w:val="24"/>
-          <w:szCs w:val="24"/>
-        </w:rPr>
-        <w:t xml:space="preserve">: </w:t>
+      <w:r>
+        <w:rPr>
+          <w:sz w:val="24"/>
+          <w:szCs w:val="24"/>
+        </w:rPr>
+        <w:t xml:space="preserve">CircleCi: </w:t>
       </w:r>
       <w:hyperlink r:id="rId6" w:history="1">
         <w:r>
@@ -568,6 +550,22 @@
         </w:rPr>
         <w:t>We performed checks on the integrity of response codes from the server</w:t>
       </w:r>
+    </w:p>
+    <w:p>
+      <w:pPr>
+        <w:bidi w:val="0"/>
+        <w:rPr>
+          <w:sz w:val="24"/>
+          <w:szCs w:val="24"/>
+        </w:rPr>
+      </w:pPr>
+      <w:r>
+        <w:rPr>
+          <w:sz w:val="24"/>
+          <w:szCs w:val="24"/>
+        </w:rPr>
+        <w:t>In addition, we ran validation tests for email and password</w:t>
+      </w:r>
       <w:r>
         <w:rPr>
           <w:sz w:val="24"/>
@@ -589,23 +587,7 @@
           <w:sz w:val="24"/>
           <w:szCs w:val="24"/>
         </w:rPr>
-        <w:t xml:space="preserve">We used JavaScript's Express.js framework </w:t>
-      </w:r>
-      <w:proofErr w:type="gramStart"/>
-      <w:r>
-        <w:rPr>
-          <w:sz w:val="24"/>
-          <w:szCs w:val="24"/>
-        </w:rPr>
-        <w:t>and also</w:t>
-      </w:r>
-      <w:proofErr w:type="gramEnd"/>
-      <w:r>
-        <w:rPr>
-          <w:sz w:val="24"/>
-          <w:szCs w:val="24"/>
-        </w:rPr>
-        <w:t xml:space="preserve"> bootstrap.</w:t>
+        <w:t>We used JavaScript's Express.js framework and also bootstrap.</w:t>
       </w:r>
     </w:p>
     <w:p>
@@ -996,39 +978,7 @@
           <w:sz w:val="24"/>
           <w:szCs w:val="24"/>
         </w:rPr>
-        <w:t xml:space="preserve">We connected the CI / CD to our project using </w:t>
-      </w:r>
-      <w:proofErr w:type="spellStart"/>
-      <w:r>
-        <w:rPr>
-          <w:sz w:val="24"/>
-          <w:szCs w:val="24"/>
-        </w:rPr>
-        <w:t>circleci</w:t>
-      </w:r>
-      <w:proofErr w:type="spellEnd"/>
-      <w:r>
-        <w:rPr>
-          <w:sz w:val="24"/>
-          <w:szCs w:val="24"/>
-        </w:rPr>
-        <w:t xml:space="preserve"> and </w:t>
-      </w:r>
-      <w:proofErr w:type="spellStart"/>
-      <w:r>
-        <w:rPr>
-          <w:sz w:val="24"/>
-          <w:szCs w:val="24"/>
-        </w:rPr>
-        <w:t>heroku</w:t>
-      </w:r>
-      <w:proofErr w:type="spellEnd"/>
-      <w:r>
-        <w:rPr>
-          <w:sz w:val="24"/>
-          <w:szCs w:val="24"/>
-        </w:rPr>
-        <w:t>:</w:t>
+        <w:t>We connected the CI / CD to our project using circleci and heroku:</w:t>
       </w:r>
     </w:p>
     <w:p>
@@ -1098,7 +1048,6 @@
       <w:pPr>
         <w:bidi w:val="0"/>
         <w:rPr>
-          <w:rFonts w:hint="cs"/>
           <w:sz w:val="24"/>
           <w:szCs w:val="24"/>
           <w:rtl/>

</xml_diff>